<commit_message>
commit all so hopefully rishab gets my changes
</commit_message>
<xml_diff>
--- a/functions/where I left off.docx
+++ b/functions/where I left off.docx
@@ -10,13 +10,29 @@
     <w:p/>
     <w:p>
       <w:r>
-        <w:t xml:space="preserve">You run the backend with firebase serve from the top level directory. This serves the functions locally. </w:t>
+        <w:t xml:space="preserve">You run the backend with firebase serve from the </w:t>
+      </w:r>
+      <w:proofErr w:type="gramStart"/>
+      <w:r>
+        <w:t>top level</w:t>
+      </w:r>
+      <w:proofErr w:type="gramEnd"/>
+      <w:r>
+        <w:t xml:space="preserve"> directory. This serves the functions locally. </w:t>
       </w:r>
     </w:p>
     <w:p/>
     <w:p>
       <w:r>
-        <w:t>I do not know how to get the functions to run with npm run serve</w:t>
+        <w:t xml:space="preserve">I do not know how to get the functions to run with </w:t>
+      </w:r>
+      <w:proofErr w:type="spellStart"/>
+      <w:r>
+        <w:t>npm</w:t>
+      </w:r>
+      <w:proofErr w:type="spellEnd"/>
+      <w:r>
+        <w:t xml:space="preserve"> run serve</w:t>
       </w:r>
     </w:p>
     <w:p/>
@@ -34,7 +50,63 @@
         <w:rPr>
           <w:rStyle w:val="s1"/>
         </w:rPr>
-        <w:t>curl -X POST -H "Content-Type:application/json" -H "X-MyHeader: 123" http://localhost:5001/ameelio-badeb/us-central1?this=that -d '{"text":"something"}'</w:t>
+        <w:t>curl -X POST -H "</w:t>
+      </w:r>
+      <w:proofErr w:type="spellStart"/>
+      <w:r>
+        <w:rPr>
+          <w:rStyle w:val="s1"/>
+        </w:rPr>
+        <w:t>Content-Type:application</w:t>
+      </w:r>
+      <w:proofErr w:type="spellEnd"/>
+      <w:r>
+        <w:rPr>
+          <w:rStyle w:val="s1"/>
+        </w:rPr>
+        <w:t>/</w:t>
+      </w:r>
+      <w:proofErr w:type="spellStart"/>
+      <w:r>
+        <w:rPr>
+          <w:rStyle w:val="s1"/>
+        </w:rPr>
+        <w:t>json</w:t>
+      </w:r>
+      <w:proofErr w:type="spellEnd"/>
+      <w:r>
+        <w:rPr>
+          <w:rStyle w:val="s1"/>
+        </w:rPr>
+        <w:t>" -H "X-</w:t>
+      </w:r>
+      <w:proofErr w:type="spellStart"/>
+      <w:r>
+        <w:rPr>
+          <w:rStyle w:val="s1"/>
+        </w:rPr>
+        <w:t>MyHeader</w:t>
+      </w:r>
+      <w:proofErr w:type="spellEnd"/>
+      <w:r>
+        <w:rPr>
+          <w:rStyle w:val="s1"/>
+        </w:rPr>
+        <w:t>: 123" http://localhost:5001/ameelio-badeb/us-central1?this=that -d '{"</w:t>
+      </w:r>
+      <w:proofErr w:type="spellStart"/>
+      <w:r>
+        <w:rPr>
+          <w:rStyle w:val="s1"/>
+        </w:rPr>
+        <w:t>text":"something</w:t>
+      </w:r>
+      <w:proofErr w:type="spellEnd"/>
+      <w:r>
+        <w:rPr>
+          <w:rStyle w:val="s1"/>
+        </w:rPr>
+        <w:t>"}'</w:t>
       </w:r>
     </w:p>
     <w:p/>
@@ -110,8 +182,13 @@
     <w:p/>
     <w:p>
       <w:r>
-        <w:t>To trigger the func</w:t>
-      </w:r>
+        <w:t xml:space="preserve">To trigger the </w:t>
+      </w:r>
+      <w:proofErr w:type="spellStart"/>
+      <w:r>
+        <w:t>func</w:t>
+      </w:r>
+      <w:proofErr w:type="spellEnd"/>
     </w:p>
     <w:p/>
     <w:p>
@@ -130,29 +207,177 @@
           <w:sz w:val="30"/>
           <w:szCs w:val="30"/>
         </w:rPr>
-        <w:t>curl -X POST -H "Content-Type:text/plain" -H "X-MyHeader: 123" http://localhost:5001/ameelio-badeb/us-central1/pushTest -d "$(cat sample.csv)"</w:t>
-      </w:r>
-    </w:p>
-    <w:p>
-      <w:pPr>
-        <w:rPr>
-          <w:rFonts w:ascii="Menlo" w:hAnsi="Menlo" w:cs="Menlo"/>
-          <w:color w:val="000000"/>
-          <w:sz w:val="30"/>
-          <w:szCs w:val="30"/>
-        </w:rPr>
-      </w:pPr>
-    </w:p>
-    <w:p>
-      <w:r>
-        <w:rPr>
-          <w:rFonts w:ascii="Menlo" w:hAnsi="Menlo" w:cs="Menlo"/>
-          <w:color w:val="000000"/>
-          <w:sz w:val="30"/>
-          <w:szCs w:val="30"/>
-        </w:rPr>
-        <w:t>Read with req.body.rawBody</w:t>
-      </w:r>
+        <w:t>curl -X POST -H "</w:t>
+      </w:r>
+      <w:proofErr w:type="spellStart"/>
+      <w:r>
+        <w:rPr>
+          <w:rFonts w:ascii="Menlo" w:hAnsi="Menlo" w:cs="Menlo"/>
+          <w:color w:val="000000"/>
+          <w:sz w:val="30"/>
+          <w:szCs w:val="30"/>
+        </w:rPr>
+        <w:t>Content-Type:text</w:t>
+      </w:r>
+      <w:proofErr w:type="spellEnd"/>
+      <w:r>
+        <w:rPr>
+          <w:rFonts w:ascii="Menlo" w:hAnsi="Menlo" w:cs="Menlo"/>
+          <w:color w:val="000000"/>
+          <w:sz w:val="30"/>
+          <w:szCs w:val="30"/>
+        </w:rPr>
+        <w:t>/plain" -H "X-</w:t>
+      </w:r>
+      <w:proofErr w:type="spellStart"/>
+      <w:r>
+        <w:rPr>
+          <w:rFonts w:ascii="Menlo" w:hAnsi="Menlo" w:cs="Menlo"/>
+          <w:color w:val="000000"/>
+          <w:sz w:val="30"/>
+          <w:szCs w:val="30"/>
+        </w:rPr>
+        <w:t>MyHeader</w:t>
+      </w:r>
+      <w:proofErr w:type="spellEnd"/>
+      <w:r>
+        <w:rPr>
+          <w:rFonts w:ascii="Menlo" w:hAnsi="Menlo" w:cs="Menlo"/>
+          <w:color w:val="000000"/>
+          <w:sz w:val="30"/>
+          <w:szCs w:val="30"/>
+        </w:rPr>
+        <w:t>: 123" http://localhost:5001/ameelio-badeb/us-central1/pushTest -d "$(cat sample.csv)"</w:t>
+      </w:r>
+    </w:p>
+    <w:p>
+      <w:pPr>
+        <w:rPr>
+          <w:rFonts w:ascii="Menlo" w:hAnsi="Menlo" w:cs="Menlo"/>
+          <w:color w:val="000000"/>
+          <w:sz w:val="30"/>
+          <w:szCs w:val="30"/>
+        </w:rPr>
+      </w:pPr>
+    </w:p>
+    <w:p>
+      <w:pPr>
+        <w:rPr>
+          <w:rFonts w:ascii="Menlo" w:hAnsi="Menlo" w:cs="Menlo"/>
+          <w:color w:val="000000"/>
+          <w:sz w:val="30"/>
+          <w:szCs w:val="30"/>
+        </w:rPr>
+      </w:pPr>
+      <w:r>
+        <w:rPr>
+          <w:rFonts w:ascii="Menlo" w:hAnsi="Menlo" w:cs="Menlo"/>
+          <w:color w:val="000000"/>
+          <w:sz w:val="30"/>
+          <w:szCs w:val="30"/>
+        </w:rPr>
+        <w:t xml:space="preserve">Read with </w:t>
+      </w:r>
+      <w:proofErr w:type="spellStart"/>
+      <w:proofErr w:type="gramStart"/>
+      <w:r>
+        <w:rPr>
+          <w:rFonts w:ascii="Menlo" w:hAnsi="Menlo" w:cs="Menlo"/>
+          <w:color w:val="000000"/>
+          <w:sz w:val="30"/>
+          <w:szCs w:val="30"/>
+        </w:rPr>
+        <w:t>req.body</w:t>
+      </w:r>
+      <w:proofErr w:type="gramEnd"/>
+      <w:r>
+        <w:rPr>
+          <w:rFonts w:ascii="Menlo" w:hAnsi="Menlo" w:cs="Menlo"/>
+          <w:color w:val="000000"/>
+          <w:sz w:val="30"/>
+          <w:szCs w:val="30"/>
+        </w:rPr>
+        <w:t>.rawBody</w:t>
+      </w:r>
+      <w:proofErr w:type="spellEnd"/>
+    </w:p>
+    <w:p>
+      <w:pPr>
+        <w:rPr>
+          <w:rFonts w:ascii="Menlo" w:hAnsi="Menlo" w:cs="Menlo"/>
+          <w:color w:val="000000"/>
+          <w:sz w:val="30"/>
+          <w:szCs w:val="30"/>
+        </w:rPr>
+      </w:pPr>
+    </w:p>
+    <w:p>
+      <w:pPr>
+        <w:rPr>
+          <w:rFonts w:ascii="Menlo" w:hAnsi="Menlo" w:cs="Menlo"/>
+          <w:color w:val="000000"/>
+          <w:sz w:val="30"/>
+          <w:szCs w:val="30"/>
+        </w:rPr>
+      </w:pPr>
+    </w:p>
+    <w:p>
+      <w:pPr>
+        <w:rPr>
+          <w:rFonts w:ascii="Menlo" w:hAnsi="Menlo" w:cs="Menlo"/>
+          <w:color w:val="000000"/>
+          <w:sz w:val="30"/>
+          <w:szCs w:val="30"/>
+        </w:rPr>
+      </w:pPr>
+      <w:proofErr w:type="gramStart"/>
+      <w:r>
+        <w:rPr>
+          <w:rFonts w:ascii="Menlo" w:hAnsi="Menlo" w:cs="Menlo"/>
+          <w:color w:val="000000"/>
+          <w:sz w:val="30"/>
+          <w:szCs w:val="30"/>
+        </w:rPr>
+        <w:t>Also</w:t>
+      </w:r>
+      <w:proofErr w:type="gramEnd"/>
+      <w:r>
+        <w:rPr>
+          <w:rFonts w:ascii="Menlo" w:hAnsi="Menlo" w:cs="Menlo"/>
+          <w:color w:val="000000"/>
+          <w:sz w:val="30"/>
+          <w:szCs w:val="30"/>
+        </w:rPr>
+        <w:t xml:space="preserve"> useful, on request types</w:t>
+      </w:r>
+    </w:p>
+    <w:p>
+      <w:hyperlink r:id="rId5" w:history="1">
+        <w:r>
+          <w:rPr>
+            <w:rStyle w:val="Hyperlink"/>
+          </w:rPr>
+          <w:t>https://www.w3schools.com/tags/ref_httpmethods.asp</w:t>
+        </w:r>
+      </w:hyperlink>
+    </w:p>
+    <w:p/>
+    <w:p>
+      <w:r>
+        <w:t>A project that has vue.js and firebase</w:t>
+      </w:r>
+    </w:p>
+    <w:p>
+      <w:hyperlink r:id="rId6" w:history="1">
+        <w:r>
+          <w:rPr>
+            <w:rStyle w:val="Hyperlink"/>
+          </w:rPr>
+          <w:t>https://www.w3schools.com/tags/ref_httpmethods.asp</w:t>
+        </w:r>
+      </w:hyperlink>
+    </w:p>
+    <w:p>
       <w:bookmarkStart w:id="0" w:name="_GoBack"/>
       <w:bookmarkEnd w:id="0"/>
     </w:p>

</xml_diff>